<commit_message>
- Atualização na Análise de Projetos; - Última mexida nos Casos de Uso. o/
</commit_message>
<xml_diff>
--- a/configuration/Casos de Uso.docx
+++ b/configuration/Casos de Uso.docx
@@ -4156,18 +4156,7 @@
                 <w:szCs w:val="24"/>
                 <w:lang w:val="pt-BR"/>
               </w:rPr>
-              <w:t xml:space="preserve"> de dados My</w:t>
-            </w:r>
-            <w:bookmarkStart w:id="0" w:name="_GoBack"/>
-            <w:bookmarkEnd w:id="0"/>
-            <w:r>
-              <w:rPr>
-                <w:rFonts w:ascii="Museo 300" w:eastAsia="Ubuntu" w:hAnsi="Museo 300" w:cs="Ubuntu"/>
-                <w:sz w:val="24"/>
-                <w:szCs w:val="24"/>
-                <w:lang w:val="pt-BR"/>
-              </w:rPr>
-              <w:t>SQL.</w:t>
+              <w:t xml:space="preserve"> de dados MySQL.</w:t>
             </w:r>
           </w:p>
         </w:tc>
@@ -8535,7 +8524,6 @@
               </w:rPr>
               <w:t xml:space="preserve"> de sucesso sobre o cadastro e futuro envio de e-mail após decisão do </w:t>
             </w:r>
-            <w:proofErr w:type="gramStart"/>
             <w:r>
               <w:rPr>
                 <w:rFonts w:ascii="Museo 300" w:eastAsia="Ubuntu" w:hAnsi="Museo 300" w:cs="Ubuntu"/>
@@ -8554,7 +8542,6 @@
               </w:rPr>
               <w:t xml:space="preserve">.  </w:t>
             </w:r>
-            <w:proofErr w:type="gramEnd"/>
           </w:p>
         </w:tc>
       </w:tr>
@@ -8970,27 +8957,7 @@
                 <w:szCs w:val="24"/>
                 <w:lang w:val="pt-BR"/>
               </w:rPr>
-              <w:t xml:space="preserve"> e salvar </w:t>
-            </w:r>
-            <w:proofErr w:type="gramStart"/>
-            <w:r>
-              <w:rPr>
-                <w:rFonts w:ascii="Museo 300" w:eastAsia="Ubuntu" w:hAnsi="Museo 300" w:cs="Ubuntu"/>
-                <w:sz w:val="24"/>
-                <w:szCs w:val="24"/>
-                <w:lang w:val="pt-BR"/>
-              </w:rPr>
-              <w:t>em  banco</w:t>
-            </w:r>
-            <w:proofErr w:type="gramEnd"/>
-            <w:r>
-              <w:rPr>
-                <w:rFonts w:ascii="Museo 300" w:eastAsia="Ubuntu" w:hAnsi="Museo 300" w:cs="Ubuntu"/>
-                <w:sz w:val="24"/>
-                <w:szCs w:val="24"/>
-                <w:lang w:val="pt-BR"/>
-              </w:rPr>
-              <w:t xml:space="preserve"> de dados MySQL.</w:t>
+              <w:t xml:space="preserve"> e salvar em  banco de dados MySQL.</w:t>
             </w:r>
           </w:p>
         </w:tc>
@@ -9052,6 +9019,30 @@
         </w:tc>
       </w:tr>
     </w:tbl>
+    <w:p>
+      <w:pPr>
+        <w:rPr>
+          <w:rFonts w:ascii="Museo 300" w:eastAsia="Ubuntu" w:hAnsi="Museo 300" w:cs="Ubuntu"/>
+          <w:b/>
+          <w:bCs/>
+          <w:sz w:val="28"/>
+          <w:szCs w:val="28"/>
+          <w:lang w:val="pt-BR"/>
+        </w:rPr>
+      </w:pPr>
+    </w:p>
+    <w:p>
+      <w:pPr>
+        <w:rPr>
+          <w:rFonts w:ascii="Museo 300" w:eastAsia="Ubuntu" w:hAnsi="Museo 300" w:cs="Ubuntu"/>
+          <w:b/>
+          <w:bCs/>
+          <w:sz w:val="28"/>
+          <w:szCs w:val="28"/>
+          <w:lang w:val="pt-BR"/>
+        </w:rPr>
+      </w:pPr>
+    </w:p>
     <w:p>
       <w:pPr>
         <w:rPr>
@@ -10298,6 +10289,30 @@
           <w:rFonts w:ascii="Museo 300" w:eastAsia="Ubuntu" w:hAnsi="Museo 300" w:cs="Ubuntu"/>
           <w:sz w:val="24"/>
           <w:szCs w:val="24"/>
+          <w:lang w:val="pt-BR"/>
+        </w:rPr>
+      </w:pPr>
+    </w:p>
+    <w:p>
+      <w:pPr>
+        <w:rPr>
+          <w:rFonts w:ascii="Museo 300" w:eastAsia="Ubuntu" w:hAnsi="Museo 300" w:cs="Ubuntu"/>
+          <w:b/>
+          <w:bCs/>
+          <w:sz w:val="28"/>
+          <w:szCs w:val="28"/>
+          <w:lang w:val="pt-BR"/>
+        </w:rPr>
+      </w:pPr>
+    </w:p>
+    <w:p>
+      <w:pPr>
+        <w:rPr>
+          <w:rFonts w:ascii="Museo 300" w:eastAsia="Ubuntu" w:hAnsi="Museo 300" w:cs="Ubuntu"/>
+          <w:b/>
+          <w:bCs/>
+          <w:sz w:val="28"/>
+          <w:szCs w:val="28"/>
           <w:lang w:val="pt-BR"/>
         </w:rPr>
       </w:pPr>
@@ -12507,6 +12522,18 @@
           <w:rFonts w:ascii="Museo 300" w:eastAsia="Ubuntu" w:hAnsi="Museo 300" w:cs="Ubuntu"/>
           <w:sz w:val="24"/>
           <w:szCs w:val="24"/>
+          <w:lang w:val="pt-BR"/>
+        </w:rPr>
+      </w:pPr>
+    </w:p>
+    <w:p>
+      <w:pPr>
+        <w:rPr>
+          <w:rFonts w:ascii="Museo 300" w:eastAsia="Ubuntu" w:hAnsi="Museo 300" w:cs="Ubuntu"/>
+          <w:b/>
+          <w:bCs/>
+          <w:sz w:val="28"/>
+          <w:szCs w:val="28"/>
           <w:lang w:val="pt-BR"/>
         </w:rPr>
       </w:pPr>
@@ -15020,6 +15047,42 @@
       <w:pPr>
         <w:rPr>
           <w:rFonts w:ascii="Museo 300" w:eastAsia="Ubuntu" w:hAnsi="Museo 300" w:cs="Ubuntu"/>
+          <w:b/>
+          <w:bCs/>
+          <w:sz w:val="28"/>
+          <w:szCs w:val="28"/>
+          <w:lang w:val="pt-BR"/>
+        </w:rPr>
+      </w:pPr>
+    </w:p>
+    <w:p>
+      <w:pPr>
+        <w:rPr>
+          <w:rFonts w:ascii="Museo 300" w:eastAsia="Ubuntu" w:hAnsi="Museo 300" w:cs="Ubuntu"/>
+          <w:b/>
+          <w:bCs/>
+          <w:sz w:val="28"/>
+          <w:szCs w:val="28"/>
+          <w:lang w:val="pt-BR"/>
+        </w:rPr>
+      </w:pPr>
+    </w:p>
+    <w:p>
+      <w:pPr>
+        <w:rPr>
+          <w:rFonts w:ascii="Museo 300" w:eastAsia="Ubuntu" w:hAnsi="Museo 300" w:cs="Ubuntu"/>
+          <w:b/>
+          <w:bCs/>
+          <w:sz w:val="28"/>
+          <w:szCs w:val="28"/>
+          <w:lang w:val="pt-BR"/>
+        </w:rPr>
+      </w:pPr>
+    </w:p>
+    <w:p>
+      <w:pPr>
+        <w:rPr>
+          <w:rFonts w:ascii="Museo 300" w:eastAsia="Ubuntu" w:hAnsi="Museo 300" w:cs="Ubuntu"/>
           <w:sz w:val="28"/>
           <w:szCs w:val="28"/>
           <w:lang w:val="pt-BR"/>
@@ -16001,6 +16064,18 @@
           <w:rFonts w:ascii="Museo 300" w:eastAsia="Ubuntu" w:hAnsi="Museo 300" w:cs="Ubuntu"/>
           <w:sz w:val="24"/>
           <w:szCs w:val="24"/>
+          <w:lang w:val="pt-BR"/>
+        </w:rPr>
+      </w:pPr>
+    </w:p>
+    <w:p>
+      <w:pPr>
+        <w:rPr>
+          <w:rFonts w:ascii="Museo 300" w:eastAsia="Ubuntu" w:hAnsi="Museo 300" w:cs="Ubuntu"/>
+          <w:b/>
+          <w:bCs/>
+          <w:sz w:val="28"/>
+          <w:szCs w:val="28"/>
           <w:lang w:val="pt-BR"/>
         </w:rPr>
       </w:pPr>
@@ -18275,16 +18350,7 @@
                 <w:szCs w:val="24"/>
                 <w:lang w:val="pt-BR"/>
               </w:rPr>
-              <w:t>- Informação ser</w:t>
-            </w:r>
-            <w:r>
-              <w:rPr>
-                <w:rFonts w:ascii="Museo 300" w:eastAsia="Ubuntu" w:hAnsi="Museo 300" w:cs="Ubuntu"/>
-                <w:sz w:val="24"/>
-                <w:szCs w:val="24"/>
-                <w:lang w:val="pt-BR"/>
-              </w:rPr>
-              <w:t xml:space="preserve"> uma </w:t>
+              <w:t xml:space="preserve">- Informação ser uma </w:t>
             </w:r>
             <w:proofErr w:type="spellStart"/>
             <w:r>
@@ -18880,20 +18946,121 @@
       <w:pPr>
         <w:rPr>
           <w:rFonts w:ascii="Museo 300" w:eastAsia="Ubuntu" w:hAnsi="Museo 300" w:cs="Ubuntu"/>
-          <w:sz w:val="28"/>
-          <w:szCs w:val="28"/>
+          <w:sz w:val="24"/>
+          <w:szCs w:val="24"/>
           <w:lang w:val="pt-BR"/>
         </w:rPr>
       </w:pPr>
-      <w:r>
+    </w:p>
+    <w:p>
+      <w:pPr>
         <w:rPr>
           <w:rFonts w:ascii="Museo 300" w:eastAsia="Ubuntu" w:hAnsi="Museo 300" w:cs="Ubuntu"/>
           <w:sz w:val="24"/>
           <w:szCs w:val="24"/>
           <w:lang w:val="pt-BR"/>
         </w:rPr>
-        <w:br w:type="page"/>
-      </w:r>
+      </w:pPr>
+    </w:p>
+    <w:p>
+      <w:pPr>
+        <w:rPr>
+          <w:rFonts w:ascii="Museo 300" w:eastAsia="Ubuntu" w:hAnsi="Museo 300" w:cs="Ubuntu"/>
+          <w:sz w:val="24"/>
+          <w:szCs w:val="24"/>
+          <w:lang w:val="pt-BR"/>
+        </w:rPr>
+      </w:pPr>
+    </w:p>
+    <w:p>
+      <w:pPr>
+        <w:rPr>
+          <w:rFonts w:ascii="Museo 300" w:eastAsia="Ubuntu" w:hAnsi="Museo 300" w:cs="Ubuntu"/>
+          <w:sz w:val="24"/>
+          <w:szCs w:val="24"/>
+          <w:lang w:val="pt-BR"/>
+        </w:rPr>
+      </w:pPr>
+    </w:p>
+    <w:p>
+      <w:pPr>
+        <w:rPr>
+          <w:rFonts w:ascii="Museo 300" w:eastAsia="Ubuntu" w:hAnsi="Museo 300" w:cs="Ubuntu"/>
+          <w:sz w:val="24"/>
+          <w:szCs w:val="24"/>
+          <w:lang w:val="pt-BR"/>
+        </w:rPr>
+      </w:pPr>
+    </w:p>
+    <w:p>
+      <w:pPr>
+        <w:rPr>
+          <w:rFonts w:ascii="Museo 300" w:eastAsia="Ubuntu" w:hAnsi="Museo 300" w:cs="Ubuntu"/>
+          <w:sz w:val="24"/>
+          <w:szCs w:val="24"/>
+          <w:lang w:val="pt-BR"/>
+        </w:rPr>
+      </w:pPr>
+    </w:p>
+    <w:p>
+      <w:pPr>
+        <w:rPr>
+          <w:rFonts w:ascii="Museo 300" w:eastAsia="Ubuntu" w:hAnsi="Museo 300" w:cs="Ubuntu"/>
+          <w:sz w:val="24"/>
+          <w:szCs w:val="24"/>
+          <w:lang w:val="pt-BR"/>
+        </w:rPr>
+      </w:pPr>
+    </w:p>
+    <w:p>
+      <w:pPr>
+        <w:rPr>
+          <w:rFonts w:ascii="Museo 300" w:eastAsia="Ubuntu" w:hAnsi="Museo 300" w:cs="Ubuntu"/>
+          <w:sz w:val="24"/>
+          <w:szCs w:val="24"/>
+          <w:lang w:val="pt-BR"/>
+        </w:rPr>
+      </w:pPr>
+    </w:p>
+    <w:p>
+      <w:pPr>
+        <w:rPr>
+          <w:rFonts w:ascii="Museo 300" w:eastAsia="Ubuntu" w:hAnsi="Museo 300" w:cs="Ubuntu"/>
+          <w:sz w:val="24"/>
+          <w:szCs w:val="24"/>
+          <w:lang w:val="pt-BR"/>
+        </w:rPr>
+      </w:pPr>
+    </w:p>
+    <w:p>
+      <w:pPr>
+        <w:rPr>
+          <w:rFonts w:ascii="Museo 300" w:eastAsia="Ubuntu" w:hAnsi="Museo 300" w:cs="Ubuntu"/>
+          <w:sz w:val="24"/>
+          <w:szCs w:val="24"/>
+          <w:lang w:val="pt-BR"/>
+        </w:rPr>
+      </w:pPr>
+    </w:p>
+    <w:p>
+      <w:pPr>
+        <w:rPr>
+          <w:rFonts w:ascii="Museo 300" w:eastAsia="Ubuntu" w:hAnsi="Museo 300" w:cs="Ubuntu"/>
+          <w:sz w:val="24"/>
+          <w:szCs w:val="24"/>
+          <w:lang w:val="pt-BR"/>
+        </w:rPr>
+      </w:pPr>
+    </w:p>
+    <w:p>
+      <w:pPr>
+        <w:rPr>
+          <w:rFonts w:ascii="Museo 300" w:eastAsia="Ubuntu" w:hAnsi="Museo 300" w:cs="Ubuntu"/>
+          <w:sz w:val="28"/>
+          <w:szCs w:val="28"/>
+          <w:lang w:val="pt-BR"/>
+        </w:rPr>
+      </w:pPr>
       <w:r>
         <w:rPr>
           <w:rFonts w:ascii="Museo 300" w:eastAsia="Ubuntu" w:hAnsi="Museo 300" w:cs="Ubuntu"/>
@@ -18903,51 +19070,7 @@
           <w:szCs w:val="28"/>
           <w:lang w:val="pt-BR"/>
         </w:rPr>
-        <w:t>Caso de Uso CDU</w:t>
-      </w:r>
-      <w:r>
-        <w:rPr>
-          <w:rFonts w:ascii="Museo 300" w:eastAsia="Ubuntu" w:hAnsi="Museo 300" w:cs="Ubuntu"/>
-          <w:b/>
-          <w:bCs/>
-          <w:sz w:val="28"/>
-          <w:szCs w:val="28"/>
-          <w:lang w:val="pt-BR"/>
-        </w:rPr>
-        <w:t>15</w:t>
-      </w:r>
-      <w:r>
-        <w:rPr>
-          <w:rFonts w:ascii="Museo 300" w:eastAsia="Ubuntu" w:hAnsi="Museo 300" w:cs="Ubuntu"/>
-          <w:b/>
-          <w:bCs/>
-          <w:sz w:val="28"/>
-          <w:szCs w:val="28"/>
-          <w:lang w:val="pt-BR"/>
-        </w:rPr>
-        <w:t>:</w:t>
-      </w:r>
-      <w:r>
-        <w:rPr>
-          <w:rFonts w:ascii="Museo 300" w:eastAsia="Ubuntu" w:hAnsi="Museo 300" w:cs="Ubuntu"/>
-          <w:b/>
-          <w:bCs/>
-          <w:sz w:val="28"/>
-          <w:szCs w:val="28"/>
-          <w:lang w:val="pt-BR"/>
-        </w:rPr>
-        <w:t xml:space="preserve"> Checar senha</w:t>
-      </w:r>
-      <w:r>
-        <w:rPr>
-          <w:rFonts w:ascii="Museo 300" w:eastAsia="Ubuntu" w:hAnsi="Museo 300" w:cs="Ubuntu"/>
-          <w:b/>
-          <w:bCs/>
-          <w:sz w:val="28"/>
-          <w:szCs w:val="28"/>
-          <w:lang w:val="pt-BR"/>
-        </w:rPr>
-        <w:t xml:space="preserve">!   </w:t>
+        <w:t xml:space="preserve">Caso de Uso CDU15: Checar senha!   </w:t>
       </w:r>
     </w:p>
     <w:tbl>
@@ -19917,6 +20040,8 @@
           <w:lang w:val="pt-BR"/>
         </w:rPr>
       </w:pPr>
+      <w:bookmarkStart w:id="0" w:name="_GoBack"/>
+      <w:bookmarkEnd w:id="0"/>
     </w:p>
     <w:sectPr>
       <w:pgSz w:w="11906" w:h="16838"/>
@@ -25720,7 +25845,7 @@
 </file>
 
 <file path=customXml/itemProps2.xml><?xml version="1.0" encoding="utf-8"?>
-<ds:datastoreItem xmlns:ds="http://schemas.openxmlformats.org/officeDocument/2006/customXml" ds:itemID="{0A3BC41C-6E19-4D3B-8446-CB29D454EB62}">
+<ds:datastoreItem xmlns:ds="http://schemas.openxmlformats.org/officeDocument/2006/customXml" ds:itemID="{C61D2788-52AF-453A-8340-C26A19832EA3}">
   <ds:schemaRefs>
     <ds:schemaRef ds:uri="http://schemas.openxmlformats.org/officeDocument/2006/bibliography"/>
   </ds:schemaRefs>

</xml_diff>

<commit_message>
Documentação quase pronta. Seguem as alterações:  - Análise de Projeto: favor dê uma olhada com carinho, pois tá faltando os Requisitos Funcionais ;)  - Casos de Uso: Esse nem precisa, tá tudo atualizado na Análise de Projeto. Na próxima commitada eu apago.  - Diagrama de Casos de Uso: Pronto! Falta anexá-lo à Análise de Projeto, na parte 7.  - Algumas dúvidas pra Márcia foram colocadas.  - Modelo Conceitual: Pronto! Falta anexá-lo à Análise de Projeto, na parte 5.  - O tutorial que fizemos tá indo junto no pacote. É isso, a partir desse momento estarei sem PC por hoje. Amanhã retomo as atividades normalmente. Bom trabalho.
</commit_message>
<xml_diff>
--- a/configuration/Casos de Uso.docx
+++ b/configuration/Casos de Uso.docx
@@ -9954,6 +9954,17 @@
         </w:tc>
       </w:tr>
       <w:tr>
+        <w:tblPrEx>
+          <w:tblBorders>
+            <w:top w:val="single" w:color="auto" w:sz="4" w:space="0"/>
+            <w:left w:val="single" w:color="auto" w:sz="4" w:space="0"/>
+            <w:bottom w:val="single" w:color="auto" w:sz="4" w:space="0"/>
+            <w:right w:val="single" w:color="auto" w:sz="4" w:space="0"/>
+            <w:insideH w:val="single" w:color="auto" w:sz="4" w:space="0"/>
+            <w:insideV w:val="single" w:color="auto" w:sz="4" w:space="0"/>
+          </w:tblBorders>
+          <w:tblLayout w:type="fixed"/>
+        </w:tblPrEx>
         <w:tc>
           <w:tcPr>
             <w:tcW w:w="9150" w:type="dxa"/>
@@ -11092,15 +11103,7 @@
                 <w:sz w:val="24"/>
                 <w:szCs w:val="24"/>
               </w:rPr>
-              <w:t xml:space="preserve"> Programa Institucional</w:t>
-            </w:r>
-            <w:r>
-              <w:rPr>
-                <w:rFonts w:hint="default" w:ascii="Museo" w:hAnsi="Museo" w:eastAsia="Ubuntu" w:cs="Ubuntu"/>
-                <w:sz w:val="24"/>
-                <w:szCs w:val="24"/>
-              </w:rPr>
-              <w:t>.</w:t>
+              <w:t xml:space="preserve"> Programa Institucional.</w:t>
             </w:r>
           </w:p>
         </w:tc>
@@ -12249,15 +12252,7 @@
                 <w:sz w:val="24"/>
                 <w:szCs w:val="24"/>
               </w:rPr>
-              <w:t xml:space="preserve"> </w:t>
-            </w:r>
-            <w:r>
-              <w:rPr>
-                <w:rFonts w:hint="default" w:ascii="Museo" w:hAnsi="Museo" w:eastAsia="Ubuntu" w:cs="Ubuntu"/>
-                <w:sz w:val="24"/>
-                <w:szCs w:val="24"/>
-              </w:rPr>
-              <w:t>Edital.</w:t>
+              <w:t xml:space="preserve"> Edital.</w:t>
             </w:r>
           </w:p>
         </w:tc>
@@ -13406,23 +13401,7 @@
                 <w:sz w:val="24"/>
                 <w:szCs w:val="24"/>
               </w:rPr>
-              <w:t xml:space="preserve"> </w:t>
-            </w:r>
-            <w:r>
-              <w:rPr>
-                <w:rFonts w:hint="default" w:ascii="Museo" w:hAnsi="Museo" w:eastAsia="Ubuntu" w:cs="Ubuntu"/>
-                <w:sz w:val="24"/>
-                <w:szCs w:val="24"/>
-              </w:rPr>
-              <w:t>Projeto</w:t>
-            </w:r>
-            <w:r>
-              <w:rPr>
-                <w:rFonts w:hint="default" w:ascii="Museo" w:hAnsi="Museo" w:eastAsia="Ubuntu" w:cs="Ubuntu"/>
-                <w:sz w:val="24"/>
-                <w:szCs w:val="24"/>
-              </w:rPr>
-              <w:t>.</w:t>
+              <w:t xml:space="preserve"> Projeto.</w:t>
             </w:r>
           </w:p>
         </w:tc>
@@ -14571,23 +14550,7 @@
                 <w:sz w:val="24"/>
                 <w:szCs w:val="24"/>
               </w:rPr>
-              <w:t xml:space="preserve"> </w:t>
-            </w:r>
-            <w:r>
-              <w:rPr>
-                <w:rFonts w:hint="default" w:ascii="Museo" w:hAnsi="Museo" w:eastAsia="Ubuntu" w:cs="Ubuntu"/>
-                <w:sz w:val="24"/>
-                <w:szCs w:val="24"/>
-              </w:rPr>
-              <w:t>Docente</w:t>
-            </w:r>
-            <w:r>
-              <w:rPr>
-                <w:rFonts w:hint="default" w:ascii="Museo" w:hAnsi="Museo" w:eastAsia="Ubuntu" w:cs="Ubuntu"/>
-                <w:sz w:val="24"/>
-                <w:szCs w:val="24"/>
-              </w:rPr>
-              <w:t>.</w:t>
+              <w:t xml:space="preserve"> Docente.</w:t>
             </w:r>
           </w:p>
         </w:tc>
@@ -14679,15 +14642,7 @@
                 <w:sz w:val="24"/>
                 <w:szCs w:val="24"/>
               </w:rPr>
-              <w:t>Docente</w:t>
-            </w:r>
-            <w:r>
-              <w:rPr>
-                <w:rFonts w:hint="default" w:ascii="Museo" w:hAnsi="Museo" w:eastAsia="Ubuntu" w:cs="Ubuntu"/>
-                <w:sz w:val="24"/>
-                <w:szCs w:val="24"/>
-              </w:rPr>
-              <w:t xml:space="preserve"> </w:t>
+              <w:t xml:space="preserve">Docente </w:t>
             </w:r>
             <w:r>
               <w:rPr>
@@ -15519,27 +15474,7 @@
           <w:sz w:val="28"/>
           <w:szCs w:val="28"/>
         </w:rPr>
-        <w:t>D</w:t>
-      </w:r>
-      <w:r>
-        <w:rPr>
-          <w:rFonts w:hint="default" w:ascii="Museo" w:hAnsi="Museo" w:eastAsia="Ubuntu" w:cs="Ubuntu"/>
-          <w:b/>
-          <w:bCs/>
-          <w:sz w:val="28"/>
-          <w:szCs w:val="28"/>
-        </w:rPr>
-        <w:t>isc</w:t>
-      </w:r>
-      <w:r>
-        <w:rPr>
-          <w:rFonts w:hint="default" w:ascii="Museo" w:hAnsi="Museo" w:eastAsia="Ubuntu" w:cs="Ubuntu"/>
-          <w:b/>
-          <w:bCs/>
-          <w:sz w:val="28"/>
-          <w:szCs w:val="28"/>
-        </w:rPr>
-        <w:t>ente</w:t>
+        <w:t>Discente</w:t>
       </w:r>
     </w:p>
     <w:tbl>
@@ -15764,23 +15699,7 @@
                 <w:sz w:val="24"/>
                 <w:szCs w:val="24"/>
               </w:rPr>
-              <w:t xml:space="preserve"> D</w:t>
-            </w:r>
-            <w:r>
-              <w:rPr>
-                <w:rFonts w:hint="default" w:ascii="Museo" w:hAnsi="Museo" w:eastAsia="Ubuntu" w:cs="Ubuntu"/>
-                <w:sz w:val="24"/>
-                <w:szCs w:val="24"/>
-              </w:rPr>
-              <w:t>is</w:t>
-            </w:r>
-            <w:r>
-              <w:rPr>
-                <w:rFonts w:hint="default" w:ascii="Museo" w:hAnsi="Museo" w:eastAsia="Ubuntu" w:cs="Ubuntu"/>
-                <w:sz w:val="24"/>
-                <w:szCs w:val="24"/>
-              </w:rPr>
-              <w:t>cente.</w:t>
+              <w:t xml:space="preserve"> Discente.</w:t>
             </w:r>
           </w:p>
         </w:tc>
@@ -15872,23 +15791,7 @@
                 <w:sz w:val="24"/>
                 <w:szCs w:val="24"/>
               </w:rPr>
-              <w:t>D</w:t>
-            </w:r>
-            <w:r>
-              <w:rPr>
-                <w:rFonts w:hint="default" w:ascii="Museo" w:hAnsi="Museo" w:eastAsia="Ubuntu" w:cs="Ubuntu"/>
-                <w:sz w:val="24"/>
-                <w:szCs w:val="24"/>
-              </w:rPr>
-              <w:t>is</w:t>
-            </w:r>
-            <w:r>
-              <w:rPr>
-                <w:rFonts w:hint="default" w:ascii="Museo" w:hAnsi="Museo" w:eastAsia="Ubuntu" w:cs="Ubuntu"/>
-                <w:sz w:val="24"/>
-                <w:szCs w:val="24"/>
-              </w:rPr>
-              <w:t xml:space="preserve">cente </w:t>
+              <w:t xml:space="preserve">Discente </w:t>
             </w:r>
             <w:r>
               <w:rPr>
@@ -16019,23 +15922,7 @@
                 <w:sz w:val="24"/>
                 <w:szCs w:val="24"/>
               </w:rPr>
-              <w:t>D</w:t>
-            </w:r>
-            <w:r>
-              <w:rPr>
-                <w:rFonts w:hint="default" w:ascii="Museo" w:hAnsi="Museo" w:eastAsia="Ubuntu" w:cs="Ubuntu"/>
-                <w:sz w:val="24"/>
-                <w:szCs w:val="24"/>
-              </w:rPr>
-              <w:t>is</w:t>
-            </w:r>
-            <w:r>
-              <w:rPr>
-                <w:rFonts w:hint="default" w:ascii="Museo" w:hAnsi="Museo" w:eastAsia="Ubuntu" w:cs="Ubuntu"/>
-                <w:sz w:val="24"/>
-                <w:szCs w:val="24"/>
-              </w:rPr>
-              <w:t>cente</w:t>
+              <w:t>Discente</w:t>
             </w:r>
             <w:r>
               <w:rPr>
@@ -16075,23 +15962,7 @@
                 <w:sz w:val="24"/>
                 <w:szCs w:val="24"/>
               </w:rPr>
-              <w:t>D</w:t>
-            </w:r>
-            <w:r>
-              <w:rPr>
-                <w:rFonts w:hint="default" w:ascii="Museo" w:hAnsi="Museo" w:eastAsia="Ubuntu" w:cs="Ubuntu"/>
-                <w:sz w:val="24"/>
-                <w:szCs w:val="24"/>
-              </w:rPr>
-              <w:t>is</w:t>
-            </w:r>
-            <w:r>
-              <w:rPr>
-                <w:rFonts w:hint="default" w:ascii="Museo" w:hAnsi="Museo" w:eastAsia="Ubuntu" w:cs="Ubuntu"/>
-                <w:sz w:val="24"/>
-                <w:szCs w:val="24"/>
-              </w:rPr>
-              <w:t>cente</w:t>
+              <w:t>Discente</w:t>
             </w:r>
             <w:r>
               <w:rPr>
@@ -16195,23 +16066,7 @@
                 <w:sz w:val="24"/>
                 <w:szCs w:val="24"/>
               </w:rPr>
-              <w:t>D</w:t>
-            </w:r>
-            <w:r>
-              <w:rPr>
-                <w:rFonts w:hint="default" w:ascii="Museo" w:hAnsi="Museo" w:eastAsia="Ubuntu" w:cs="Ubuntu"/>
-                <w:sz w:val="24"/>
-                <w:szCs w:val="24"/>
-              </w:rPr>
-              <w:t>is</w:t>
-            </w:r>
-            <w:r>
-              <w:rPr>
-                <w:rFonts w:hint="default" w:ascii="Museo" w:hAnsi="Museo" w:eastAsia="Ubuntu" w:cs="Ubuntu"/>
-                <w:sz w:val="24"/>
-                <w:szCs w:val="24"/>
-              </w:rPr>
-              <w:t>cente</w:t>
+              <w:t>Discente</w:t>
             </w:r>
             <w:r>
               <w:rPr>
@@ -16305,23 +16160,7 @@
                 <w:sz w:val="24"/>
                 <w:szCs w:val="24"/>
               </w:rPr>
-              <w:t>D</w:t>
-            </w:r>
-            <w:r>
-              <w:rPr>
-                <w:rFonts w:hint="default" w:ascii="Museo" w:hAnsi="Museo" w:eastAsia="Ubuntu" w:cs="Ubuntu"/>
-                <w:sz w:val="24"/>
-                <w:szCs w:val="24"/>
-              </w:rPr>
-              <w:t>is</w:t>
-            </w:r>
-            <w:r>
-              <w:rPr>
-                <w:rFonts w:hint="default" w:ascii="Museo" w:hAnsi="Museo" w:eastAsia="Ubuntu" w:cs="Ubuntu"/>
-                <w:sz w:val="24"/>
-                <w:szCs w:val="24"/>
-              </w:rPr>
-              <w:t>cente</w:t>
+              <w:t>Discente</w:t>
             </w:r>
             <w:r>
               <w:rPr>
@@ -19811,6 +19650,235 @@
       </w:pPr>
     </w:lvl>
   </w:abstractNum>
+  <w:abstractNum w:abstractNumId="1410412227">
+    <w:nsid w:val="54112EC3"/>
+    <w:multiLevelType w:val="singleLevel"/>
+    <w:tmpl w:val="54112EC3"/>
+    <w:lvl w:ilvl="0" w:tentative="1">
+      <w:start w:val="1"/>
+      <w:numFmt w:val="decimal"/>
+      <w:lvlText w:val="%1."/>
+      <w:lvlJc w:val="left"/>
+      <w:pPr>
+        <w:tabs>
+          <w:tab w:val="left" w:pos="425"/>
+        </w:tabs>
+        <w:ind w:left="425" w:leftChars="0" w:hanging="425" w:firstLineChars="0"/>
+      </w:pPr>
+      <w:rPr>
+        <w:rFonts w:hint="default"/>
+      </w:rPr>
+    </w:lvl>
+  </w:abstractNum>
+  <w:abstractNum w:abstractNumId="1410412246">
+    <w:nsid w:val="54112ED6"/>
+    <w:multiLevelType w:val="singleLevel"/>
+    <w:tmpl w:val="54112ED6"/>
+    <w:lvl w:ilvl="0" w:tentative="1">
+      <w:start w:val="1"/>
+      <w:numFmt w:val="decimal"/>
+      <w:lvlText w:val="%1."/>
+      <w:lvlJc w:val="left"/>
+      <w:pPr>
+        <w:tabs>
+          <w:tab w:val="left" w:pos="425"/>
+        </w:tabs>
+        <w:ind w:left="425" w:leftChars="0" w:hanging="425" w:firstLineChars="0"/>
+      </w:pPr>
+      <w:rPr>
+        <w:rFonts w:hint="default"/>
+      </w:rPr>
+    </w:lvl>
+  </w:abstractNum>
+  <w:abstractNum w:abstractNumId="1410411895">
+    <w:nsid w:val="54112D77"/>
+    <w:multiLevelType w:val="multilevel"/>
+    <w:tmpl w:val="54112D77"/>
+    <w:lvl w:ilvl="0" w:tentative="1">
+      <w:start w:val="1"/>
+      <w:numFmt w:val="decimal"/>
+      <w:lvlText w:val="%1."/>
+      <w:lvlJc w:val="left"/>
+      <w:pPr>
+        <w:ind w:left="525" w:hanging="360"/>
+      </w:pPr>
+      <w:rPr>
+        <w:rFonts w:hint="default"/>
+      </w:rPr>
+    </w:lvl>
+    <w:lvl w:ilvl="1" w:tentative="1">
+      <w:start w:val="1"/>
+      <w:numFmt w:val="lowerLetter"/>
+      <w:lvlText w:val="%2."/>
+      <w:lvlJc w:val="left"/>
+      <w:pPr>
+        <w:ind w:left="1245" w:hanging="360"/>
+      </w:pPr>
+    </w:lvl>
+    <w:lvl w:ilvl="2" w:tentative="1">
+      <w:start w:val="1"/>
+      <w:numFmt w:val="lowerRoman"/>
+      <w:lvlText w:val="%3."/>
+      <w:lvlJc w:val="right"/>
+      <w:pPr>
+        <w:ind w:left="1965" w:hanging="180"/>
+      </w:pPr>
+    </w:lvl>
+    <w:lvl w:ilvl="3" w:tentative="1">
+      <w:start w:val="1"/>
+      <w:numFmt w:val="decimal"/>
+      <w:lvlText w:val="%4."/>
+      <w:lvlJc w:val="left"/>
+      <w:pPr>
+        <w:ind w:left="2685" w:hanging="360"/>
+      </w:pPr>
+    </w:lvl>
+    <w:lvl w:ilvl="4" w:tentative="1">
+      <w:start w:val="1"/>
+      <w:numFmt w:val="lowerLetter"/>
+      <w:lvlText w:val="%5."/>
+      <w:lvlJc w:val="left"/>
+      <w:pPr>
+        <w:ind w:left="3405" w:hanging="360"/>
+      </w:pPr>
+    </w:lvl>
+    <w:lvl w:ilvl="5" w:tentative="1">
+      <w:start w:val="1"/>
+      <w:numFmt w:val="lowerRoman"/>
+      <w:lvlText w:val="%6."/>
+      <w:lvlJc w:val="right"/>
+      <w:pPr>
+        <w:ind w:left="4125" w:hanging="180"/>
+      </w:pPr>
+    </w:lvl>
+    <w:lvl w:ilvl="6" w:tentative="1">
+      <w:start w:val="1"/>
+      <w:numFmt w:val="decimal"/>
+      <w:lvlText w:val="%7."/>
+      <w:lvlJc w:val="left"/>
+      <w:pPr>
+        <w:ind w:left="4845" w:hanging="360"/>
+      </w:pPr>
+    </w:lvl>
+    <w:lvl w:ilvl="7" w:tentative="1">
+      <w:start w:val="1"/>
+      <w:numFmt w:val="lowerLetter"/>
+      <w:lvlText w:val="%8."/>
+      <w:lvlJc w:val="left"/>
+      <w:pPr>
+        <w:ind w:left="5565" w:hanging="360"/>
+      </w:pPr>
+    </w:lvl>
+    <w:lvl w:ilvl="8" w:tentative="1">
+      <w:start w:val="1"/>
+      <w:numFmt w:val="lowerRoman"/>
+      <w:lvlText w:val="%9."/>
+      <w:lvlJc w:val="right"/>
+      <w:pPr>
+        <w:ind w:left="6285" w:hanging="180"/>
+      </w:pPr>
+    </w:lvl>
+  </w:abstractNum>
+  <w:abstractNum w:abstractNumId="1410412293">
+    <w:nsid w:val="54112F05"/>
+    <w:multiLevelType w:val="singleLevel"/>
+    <w:tmpl w:val="54112F05"/>
+    <w:lvl w:ilvl="0" w:tentative="1">
+      <w:start w:val="1"/>
+      <w:numFmt w:val="decimal"/>
+      <w:lvlText w:val="%1."/>
+      <w:lvlJc w:val="left"/>
+      <w:pPr>
+        <w:tabs>
+          <w:tab w:val="left" w:pos="425"/>
+        </w:tabs>
+        <w:ind w:left="425" w:leftChars="0" w:hanging="425" w:firstLineChars="0"/>
+      </w:pPr>
+      <w:rPr>
+        <w:rFonts w:hint="default"/>
+      </w:rPr>
+    </w:lvl>
+  </w:abstractNum>
+  <w:abstractNum w:abstractNumId="1410412312">
+    <w:nsid w:val="54112F18"/>
+    <w:multiLevelType w:val="singleLevel"/>
+    <w:tmpl w:val="54112F18"/>
+    <w:lvl w:ilvl="0" w:tentative="1">
+      <w:start w:val="1"/>
+      <w:numFmt w:val="decimal"/>
+      <w:lvlText w:val="%1."/>
+      <w:lvlJc w:val="left"/>
+      <w:pPr>
+        <w:tabs>
+          <w:tab w:val="left" w:pos="425"/>
+        </w:tabs>
+        <w:ind w:left="425" w:leftChars="0" w:hanging="425" w:firstLineChars="0"/>
+      </w:pPr>
+      <w:rPr>
+        <w:rFonts w:hint="default"/>
+      </w:rPr>
+    </w:lvl>
+  </w:abstractNum>
+  <w:abstractNum w:abstractNumId="1410412331">
+    <w:nsid w:val="54112F2B"/>
+    <w:multiLevelType w:val="singleLevel"/>
+    <w:tmpl w:val="54112F2B"/>
+    <w:lvl w:ilvl="0" w:tentative="1">
+      <w:start w:val="1"/>
+      <w:numFmt w:val="decimal"/>
+      <w:lvlText w:val="%1."/>
+      <w:lvlJc w:val="left"/>
+      <w:pPr>
+        <w:tabs>
+          <w:tab w:val="left" w:pos="425"/>
+        </w:tabs>
+        <w:ind w:left="425" w:leftChars="0" w:hanging="425" w:firstLineChars="0"/>
+      </w:pPr>
+      <w:rPr>
+        <w:rFonts w:hint="default"/>
+      </w:rPr>
+    </w:lvl>
+  </w:abstractNum>
+  <w:abstractNum w:abstractNumId="1410412574">
+    <w:nsid w:val="5411301E"/>
+    <w:multiLevelType w:val="singleLevel"/>
+    <w:tmpl w:val="5411301E"/>
+    <w:lvl w:ilvl="0" w:tentative="1">
+      <w:start w:val="1"/>
+      <w:numFmt w:val="decimal"/>
+      <w:lvlText w:val="%1."/>
+      <w:lvlJc w:val="left"/>
+      <w:pPr>
+        <w:tabs>
+          <w:tab w:val="left" w:pos="425"/>
+        </w:tabs>
+        <w:ind w:left="425" w:leftChars="0" w:hanging="425" w:firstLineChars="0"/>
+      </w:pPr>
+      <w:rPr>
+        <w:rFonts w:hint="default"/>
+      </w:rPr>
+    </w:lvl>
+  </w:abstractNum>
+  <w:abstractNum w:abstractNumId="1410412554">
+    <w:nsid w:val="5411300A"/>
+    <w:multiLevelType w:val="singleLevel"/>
+    <w:tmpl w:val="5411300A"/>
+    <w:lvl w:ilvl="0" w:tentative="1">
+      <w:start w:val="1"/>
+      <w:numFmt w:val="decimal"/>
+      <w:lvlText w:val="%1."/>
+      <w:lvlJc w:val="left"/>
+      <w:pPr>
+        <w:tabs>
+          <w:tab w:val="left" w:pos="425"/>
+        </w:tabs>
+        <w:ind w:left="425" w:leftChars="0" w:hanging="425" w:firstLineChars="0"/>
+      </w:pPr>
+      <w:rPr>
+        <w:rFonts w:hint="default"/>
+      </w:rPr>
+    </w:lvl>
+  </w:abstractNum>
   <w:abstractNum w:abstractNumId="1407960459">
     <w:nsid w:val="53EBC58B"/>
     <w:multiLevelType w:val="multilevel"/>
@@ -20937,235 +21005,6 @@
     <w:nsid w:val="54112DCA"/>
     <w:multiLevelType w:val="singleLevel"/>
     <w:tmpl w:val="54112DCA"/>
-    <w:lvl w:ilvl="0" w:tentative="1">
-      <w:start w:val="1"/>
-      <w:numFmt w:val="decimal"/>
-      <w:lvlText w:val="%1."/>
-      <w:lvlJc w:val="left"/>
-      <w:pPr>
-        <w:tabs>
-          <w:tab w:val="left" w:pos="425"/>
-        </w:tabs>
-        <w:ind w:left="425" w:leftChars="0" w:hanging="425" w:firstLineChars="0"/>
-      </w:pPr>
-      <w:rPr>
-        <w:rFonts w:hint="default"/>
-      </w:rPr>
-    </w:lvl>
-  </w:abstractNum>
-  <w:abstractNum w:abstractNumId="1410412227">
-    <w:nsid w:val="54112EC3"/>
-    <w:multiLevelType w:val="singleLevel"/>
-    <w:tmpl w:val="54112EC3"/>
-    <w:lvl w:ilvl="0" w:tentative="1">
-      <w:start w:val="1"/>
-      <w:numFmt w:val="decimal"/>
-      <w:lvlText w:val="%1."/>
-      <w:lvlJc w:val="left"/>
-      <w:pPr>
-        <w:tabs>
-          <w:tab w:val="left" w:pos="425"/>
-        </w:tabs>
-        <w:ind w:left="425" w:leftChars="0" w:hanging="425" w:firstLineChars="0"/>
-      </w:pPr>
-      <w:rPr>
-        <w:rFonts w:hint="default"/>
-      </w:rPr>
-    </w:lvl>
-  </w:abstractNum>
-  <w:abstractNum w:abstractNumId="1410412246">
-    <w:nsid w:val="54112ED6"/>
-    <w:multiLevelType w:val="singleLevel"/>
-    <w:tmpl w:val="54112ED6"/>
-    <w:lvl w:ilvl="0" w:tentative="1">
-      <w:start w:val="1"/>
-      <w:numFmt w:val="decimal"/>
-      <w:lvlText w:val="%1."/>
-      <w:lvlJc w:val="left"/>
-      <w:pPr>
-        <w:tabs>
-          <w:tab w:val="left" w:pos="425"/>
-        </w:tabs>
-        <w:ind w:left="425" w:leftChars="0" w:hanging="425" w:firstLineChars="0"/>
-      </w:pPr>
-      <w:rPr>
-        <w:rFonts w:hint="default"/>
-      </w:rPr>
-    </w:lvl>
-  </w:abstractNum>
-  <w:abstractNum w:abstractNumId="1410411895">
-    <w:nsid w:val="54112D77"/>
-    <w:multiLevelType w:val="multilevel"/>
-    <w:tmpl w:val="54112D77"/>
-    <w:lvl w:ilvl="0" w:tentative="1">
-      <w:start w:val="1"/>
-      <w:numFmt w:val="decimal"/>
-      <w:lvlText w:val="%1."/>
-      <w:lvlJc w:val="left"/>
-      <w:pPr>
-        <w:ind w:left="525" w:hanging="360"/>
-      </w:pPr>
-      <w:rPr>
-        <w:rFonts w:hint="default"/>
-      </w:rPr>
-    </w:lvl>
-    <w:lvl w:ilvl="1" w:tentative="1">
-      <w:start w:val="1"/>
-      <w:numFmt w:val="lowerLetter"/>
-      <w:lvlText w:val="%2."/>
-      <w:lvlJc w:val="left"/>
-      <w:pPr>
-        <w:ind w:left="1245" w:hanging="360"/>
-      </w:pPr>
-    </w:lvl>
-    <w:lvl w:ilvl="2" w:tentative="1">
-      <w:start w:val="1"/>
-      <w:numFmt w:val="lowerRoman"/>
-      <w:lvlText w:val="%3."/>
-      <w:lvlJc w:val="right"/>
-      <w:pPr>
-        <w:ind w:left="1965" w:hanging="180"/>
-      </w:pPr>
-    </w:lvl>
-    <w:lvl w:ilvl="3" w:tentative="1">
-      <w:start w:val="1"/>
-      <w:numFmt w:val="decimal"/>
-      <w:lvlText w:val="%4."/>
-      <w:lvlJc w:val="left"/>
-      <w:pPr>
-        <w:ind w:left="2685" w:hanging="360"/>
-      </w:pPr>
-    </w:lvl>
-    <w:lvl w:ilvl="4" w:tentative="1">
-      <w:start w:val="1"/>
-      <w:numFmt w:val="lowerLetter"/>
-      <w:lvlText w:val="%5."/>
-      <w:lvlJc w:val="left"/>
-      <w:pPr>
-        <w:ind w:left="3405" w:hanging="360"/>
-      </w:pPr>
-    </w:lvl>
-    <w:lvl w:ilvl="5" w:tentative="1">
-      <w:start w:val="1"/>
-      <w:numFmt w:val="lowerRoman"/>
-      <w:lvlText w:val="%6."/>
-      <w:lvlJc w:val="right"/>
-      <w:pPr>
-        <w:ind w:left="4125" w:hanging="180"/>
-      </w:pPr>
-    </w:lvl>
-    <w:lvl w:ilvl="6" w:tentative="1">
-      <w:start w:val="1"/>
-      <w:numFmt w:val="decimal"/>
-      <w:lvlText w:val="%7."/>
-      <w:lvlJc w:val="left"/>
-      <w:pPr>
-        <w:ind w:left="4845" w:hanging="360"/>
-      </w:pPr>
-    </w:lvl>
-    <w:lvl w:ilvl="7" w:tentative="1">
-      <w:start w:val="1"/>
-      <w:numFmt w:val="lowerLetter"/>
-      <w:lvlText w:val="%8."/>
-      <w:lvlJc w:val="left"/>
-      <w:pPr>
-        <w:ind w:left="5565" w:hanging="360"/>
-      </w:pPr>
-    </w:lvl>
-    <w:lvl w:ilvl="8" w:tentative="1">
-      <w:start w:val="1"/>
-      <w:numFmt w:val="lowerRoman"/>
-      <w:lvlText w:val="%9."/>
-      <w:lvlJc w:val="right"/>
-      <w:pPr>
-        <w:ind w:left="6285" w:hanging="180"/>
-      </w:pPr>
-    </w:lvl>
-  </w:abstractNum>
-  <w:abstractNum w:abstractNumId="1410412293">
-    <w:nsid w:val="54112F05"/>
-    <w:multiLevelType w:val="singleLevel"/>
-    <w:tmpl w:val="54112F05"/>
-    <w:lvl w:ilvl="0" w:tentative="1">
-      <w:start w:val="1"/>
-      <w:numFmt w:val="decimal"/>
-      <w:lvlText w:val="%1."/>
-      <w:lvlJc w:val="left"/>
-      <w:pPr>
-        <w:tabs>
-          <w:tab w:val="left" w:pos="425"/>
-        </w:tabs>
-        <w:ind w:left="425" w:leftChars="0" w:hanging="425" w:firstLineChars="0"/>
-      </w:pPr>
-      <w:rPr>
-        <w:rFonts w:hint="default"/>
-      </w:rPr>
-    </w:lvl>
-  </w:abstractNum>
-  <w:abstractNum w:abstractNumId="1410412312">
-    <w:nsid w:val="54112F18"/>
-    <w:multiLevelType w:val="singleLevel"/>
-    <w:tmpl w:val="54112F18"/>
-    <w:lvl w:ilvl="0" w:tentative="1">
-      <w:start w:val="1"/>
-      <w:numFmt w:val="decimal"/>
-      <w:lvlText w:val="%1."/>
-      <w:lvlJc w:val="left"/>
-      <w:pPr>
-        <w:tabs>
-          <w:tab w:val="left" w:pos="425"/>
-        </w:tabs>
-        <w:ind w:left="425" w:leftChars="0" w:hanging="425" w:firstLineChars="0"/>
-      </w:pPr>
-      <w:rPr>
-        <w:rFonts w:hint="default"/>
-      </w:rPr>
-    </w:lvl>
-  </w:abstractNum>
-  <w:abstractNum w:abstractNumId="1410412331">
-    <w:nsid w:val="54112F2B"/>
-    <w:multiLevelType w:val="singleLevel"/>
-    <w:tmpl w:val="54112F2B"/>
-    <w:lvl w:ilvl="0" w:tentative="1">
-      <w:start w:val="1"/>
-      <w:numFmt w:val="decimal"/>
-      <w:lvlText w:val="%1."/>
-      <w:lvlJc w:val="left"/>
-      <w:pPr>
-        <w:tabs>
-          <w:tab w:val="left" w:pos="425"/>
-        </w:tabs>
-        <w:ind w:left="425" w:leftChars="0" w:hanging="425" w:firstLineChars="0"/>
-      </w:pPr>
-      <w:rPr>
-        <w:rFonts w:hint="default"/>
-      </w:rPr>
-    </w:lvl>
-  </w:abstractNum>
-  <w:abstractNum w:abstractNumId="1410412574">
-    <w:nsid w:val="5411301E"/>
-    <w:multiLevelType w:val="singleLevel"/>
-    <w:tmpl w:val="5411301E"/>
-    <w:lvl w:ilvl="0" w:tentative="1">
-      <w:start w:val="1"/>
-      <w:numFmt w:val="decimal"/>
-      <w:lvlText w:val="%1."/>
-      <w:lvlJc w:val="left"/>
-      <w:pPr>
-        <w:tabs>
-          <w:tab w:val="left" w:pos="425"/>
-        </w:tabs>
-        <w:ind w:left="425" w:leftChars="0" w:hanging="425" w:firstLineChars="0"/>
-      </w:pPr>
-      <w:rPr>
-        <w:rFonts w:hint="default"/>
-      </w:rPr>
-    </w:lvl>
-  </w:abstractNum>
-  <w:abstractNum w:abstractNumId="1410412554">
-    <w:nsid w:val="5411300A"/>
-    <w:multiLevelType w:val="singleLevel"/>
-    <w:tmpl w:val="5411300A"/>
     <w:lvl w:ilvl="0" w:tentative="1">
       <w:start w:val="1"/>
       <w:numFmt w:val="decimal"/>

</xml_diff>